<commit_message>
adde a leniour gradient
</commit_message>
<xml_diff>
--- a/LARAVEL PHP.docx
+++ b/LARAVEL PHP.docx
@@ -89,12 +89,40 @@
         <w:t>Fetching files in laravel</w:t>
       </w:r>
     </w:p>
-    <w:p/>
-    <w:p/>
     <w:p>
+      <w:pPr>
+        <w:pStyle w:val="ListParagraph"/>
+        <w:numPr>
+          <w:ilvl w:val="0"/>
+          <w:numId w:val="2"/>
+        </w:numPr>
+      </w:pPr>
+      <w:hyperlink r:id="rId6" w:history="1">
+        <w:r>
+          <w:rPr>
+            <w:rStyle w:val="Hyperlink"/>
+          </w:rPr>
+          <w:t>https://cssgradient.io/blog/linear-gradient-css/</w:t>
+        </w:r>
+      </w:hyperlink>
+    </w:p>
+    <w:p>
+      <w:pPr>
+        <w:pStyle w:val="ListParagraph"/>
+        <w:numPr>
+          <w:ilvl w:val="0"/>
+          <w:numId w:val="2"/>
+        </w:numPr>
+      </w:pPr>
+      <w:r>
+        <w:t>https://uigradients.com/#PiggyPink</w:t>
+      </w:r>
       <w:bookmarkStart w:id="0" w:name="_GoBack"/>
       <w:bookmarkEnd w:id="0"/>
     </w:p>
+    <w:p/>
+    <w:p/>
+    <w:p/>
     <w:sectPr>
       <w:pgSz w:w="12240" w:h="15840"/>
       <w:pgMar w:top="1440" w:right="1440" w:bottom="1440" w:left="1440" w:header="720" w:footer="720" w:gutter="0"/>
@@ -1088,6 +1116,17 @@
       <w:contextualSpacing/>
     </w:pPr>
   </w:style>
+  <w:style w:type="character" w:styleId="Hyperlink">
+    <w:name w:val="Hyperlink"/>
+    <w:basedOn w:val="DefaultParagraphFont"/>
+    <w:uiPriority w:val="99"/>
+    <w:unhideWhenUsed/>
+    <w:rsid w:val="00BE6E9E"/>
+    <w:rPr>
+      <w:color w:val="0563C1" w:themeColor="hyperlink"/>
+      <w:u w:val="single"/>
+    </w:rPr>
+  </w:style>
 </w:styles>
 </file>
 
@@ -1357,7 +1396,7 @@
 </file>
 
 <file path=customXml/itemProps1.xml><?xml version="1.0" encoding="utf-8"?>
-<ds:datastoreItem xmlns:ds="http://schemas.openxmlformats.org/officeDocument/2006/customXml" ds:itemID="{AFC88310-8DA9-4C86-8119-3F0B90BBB15E}">
+<ds:datastoreItem xmlns:ds="http://schemas.openxmlformats.org/officeDocument/2006/customXml" ds:itemID="{272810F7-6876-429C-A91D-FE83CCC2E13F}">
   <ds:schemaRefs>
     <ds:schemaRef ds:uri="http://schemas.openxmlformats.org/officeDocument/2006/bibliography"/>
   </ds:schemaRefs>

</xml_diff>